<commit_message>
bug fix and simplify for LBP
</commit_message>
<xml_diff>
--- a/Doc/Color histogram report.docx
+++ b/Doc/Color histogram report.docx
@@ -246,8 +246,6 @@
           </wp:inline>
         </w:drawing>
       </w:r>
-      <w:bookmarkStart w:id="0" w:name="_GoBack"/>
-      <w:bookmarkEnd w:id="0"/>
     </w:p>
     <w:p>
       <w:pPr>
@@ -263,36 +261,15 @@
         </w:numPr>
       </w:pPr>
       <w:r>
-        <w:t xml:space="preserve">Test </w:t>
-      </w:r>
-      <w:r>
-        <w:t>with 8</w:t>
-      </w:r>
-      <w:r>
-        <w:t xml:space="preserve">.jpg. The quantization of blue, green and red are </w:t>
-      </w:r>
-      <w:r>
-        <w:t>5</w:t>
-      </w:r>
-      <w:r>
-        <w:t xml:space="preserve">, </w:t>
-      </w:r>
-      <w:r>
-        <w:t>7</w:t>
-      </w:r>
-      <w:r>
-        <w:t xml:space="preserve">, and </w:t>
-      </w:r>
-      <w:r>
-        <w:t>3</w:t>
-      </w:r>
-      <w:r>
-        <w:t>. The output is a vector of color histogram.</w:t>
+        <w:t>Test with 8.jpg. The quantization of blue, green and red are 5, 7, and 3. The output is a vector of color histogram.</w:t>
       </w:r>
     </w:p>
     <w:p>
       <w:pPr>
         <w:pStyle w:val="a3"/>
+        <w:rPr>
+          <w:rFonts w:hint="eastAsia"/>
+        </w:rPr>
       </w:pPr>
       <w:r>
         <w:rPr>
@@ -340,8 +317,9 @@
           </wp:inline>
         </w:drawing>
       </w:r>
-    </w:p>
-    <w:p/>
+      <w:bookmarkStart w:id="0" w:name="_GoBack"/>
+      <w:bookmarkEnd w:id="0"/>
+    </w:p>
     <w:sectPr>
       <w:pgSz w:w="12240" w:h="15840"/>
       <w:pgMar w:top="1440" w:right="1440" w:bottom="1440" w:left="1440" w:header="720" w:footer="720" w:gutter="0"/>

</xml_diff>